<commit_message>
accronyms management (+ minor cosmetic)
</commit_message>
<xml_diff>
--- a/draft.docx
+++ b/draft.docx
@@ -106,11 +106,8 @@
     </w:p>
     <w:p>
       <w:pPr>
-        <w:pBdr>
-          <w:bottom w:val="single" w:sz="6" w:space="1" w:color="auto"/>
-        </w:pBdr>
-        <w:spacing w:line="240" w:lineRule="auto"/>
-        <w:jc w:val="left"/>
+        <w:spacing w:before="240" w:after="240" w:line="240" w:lineRule="auto"/>
+        <w:jc w:val="center"/>
         <w:rPr>
           <w:rFonts w:ascii="Times New Roman" w:eastAsia="Times New Roman" w:hAnsi="Times New Roman" w:cs="Times New Roman"/>
           <w:lang w:val="en-US"/>
@@ -119,30 +116,10 @@
     </w:p>
     <w:p>
       <w:pPr>
-        <w:pBdr>
-          <w:bottom w:val="single" w:sz="6" w:space="1" w:color="auto"/>
-        </w:pBdr>
-        <w:spacing w:line="240" w:lineRule="auto"/>
-        <w:jc w:val="left"/>
+        <w:spacing w:before="240" w:after="240" w:line="240" w:lineRule="auto"/>
+        <w:jc w:val="center"/>
         <w:rPr>
           <w:rFonts w:ascii="Times New Roman" w:eastAsia="Times New Roman" w:hAnsi="Times New Roman" w:cs="Times New Roman"/>
-          <w:lang w:val="en-US"/>
-        </w:rPr>
-      </w:pPr>
-    </w:p>
-    <w:p>
-      <w:pPr>
-        <w:spacing w:line="240" w:lineRule="auto"/>
-        <w:jc w:val="left"/>
-        <w:rPr>
-          <w:rFonts w:ascii="Times New Roman" w:eastAsia="Times New Roman" w:hAnsi="Times New Roman" w:cs="Times New Roman"/>
-          <w:lang w:val="en-US"/>
-        </w:rPr>
-      </w:pPr>
-    </w:p>
-    <w:p>
-      <w:pPr>
-        <w:rPr>
           <w:lang w:val="en-US"/>
         </w:rPr>
       </w:pPr>
@@ -174,7 +151,7 @@
           <w:szCs w:val="30"/>
           <w:lang w:val="en-US"/>
         </w:rPr>
-        <w:t xml:space="preserve"> (61</w:t>
+        <w:t xml:space="preserve"> (</w:t>
       </w:r>
       <w:r>
         <w:rPr>
@@ -184,7 +161,7 @@
           <w:szCs w:val="30"/>
           <w:lang w:val="en-US"/>
         </w:rPr>
-        <w:t>8</w:t>
+        <w:t>5</w:t>
       </w:r>
       <w:r>
         <w:rPr>
@@ -194,7 +171,7 @@
           <w:szCs w:val="30"/>
           <w:lang w:val="en-US"/>
         </w:rPr>
-        <w:t>/</w:t>
+        <w:t>77</w:t>
       </w:r>
       <w:r>
         <w:rPr>
@@ -204,8 +181,97 @@
           <w:szCs w:val="30"/>
           <w:lang w:val="en-US"/>
         </w:rPr>
-        <w:t>5</w:t>
-      </w:r>
+        <w:t>)</w:t>
+      </w:r>
+    </w:p>
+    <w:p>
+      <w:pPr>
+        <w:rPr>
+          <w:rStyle w:val="ui-provider"/>
+          <w:lang w:val="en-US"/>
+        </w:rPr>
+      </w:pPr>
+      <w:r>
+        <w:rPr>
+          <w:rStyle w:val="ui-provider"/>
+          <w:lang w:val="en-US"/>
+        </w:rPr>
+        <w:t xml:space="preserve">Although fully automated </w:t>
+      </w:r>
+      <w:r>
+        <w:rPr>
+          <w:rStyle w:val="ui-provider"/>
+          <w:lang w:val="en-US"/>
+        </w:rPr>
+        <w:t>treatment planning system (</w:t>
+      </w:r>
+      <w:r>
+        <w:rPr>
+          <w:rStyle w:val="ui-provider"/>
+          <w:lang w:val="en-US"/>
+        </w:rPr>
+        <w:t>TPS</w:t>
+      </w:r>
+      <w:r>
+        <w:rPr>
+          <w:rStyle w:val="ui-provider"/>
+          <w:lang w:val="en-US"/>
+        </w:rPr>
+        <w:t>)</w:t>
+      </w:r>
+      <w:r>
+        <w:rPr>
+          <w:rStyle w:val="ui-provider"/>
+          <w:lang w:val="en-US"/>
+        </w:rPr>
+        <w:t xml:space="preserve"> has several advantages, such as the ability to treat more patients and optimize treatments, clinics have not adopted it because there is a wide variation of practices between them. Additionally, dosimetrists make complex compromises while manually optimizing with a TPS, which is too complex to be captured by a metric, or not computable in a reasonable time. Here, we propose a solution adaptable to each clinic's practices: an </w:t>
+      </w:r>
+      <w:r>
+        <w:rPr>
+          <w:rStyle w:val="ui-provider"/>
+          <w:lang w:val="en-US"/>
+        </w:rPr>
+        <w:t>reinforcement learning (</w:t>
+      </w:r>
+      <w:r>
+        <w:rPr>
+          <w:rStyle w:val="ui-provider"/>
+          <w:lang w:val="en-US"/>
+        </w:rPr>
+        <w:t>RL</w:t>
+      </w:r>
+      <w:r>
+        <w:rPr>
+          <w:rStyle w:val="ui-provider"/>
+          <w:lang w:val="en-US"/>
+        </w:rPr>
+        <w:t>)</w:t>
+      </w:r>
+      <w:r>
+        <w:rPr>
+          <w:rStyle w:val="ui-provider"/>
+          <w:lang w:val="en-US"/>
+        </w:rPr>
+        <w:t xml:space="preserve"> agent trained to mimic human dosimetrists' optimization on a cohort of previously treated patients. We hypothesize that by training one agent for each clinic, we ensure that guidelines specific to each of them are followed.</w:t>
+      </w:r>
+    </w:p>
+    <w:p>
+      <w:pPr>
+        <w:rPr>
+          <w:rStyle w:val="ui-provider"/>
+          <w:lang w:val="en-US"/>
+        </w:rPr>
+      </w:pPr>
+    </w:p>
+    <w:p>
+      <w:pPr>
+        <w:spacing w:before="240" w:after="240" w:line="240" w:lineRule="auto"/>
+        <w:jc w:val="center"/>
+        <w:rPr>
+          <w:rFonts w:ascii="Times New Roman" w:eastAsia="Times New Roman" w:hAnsi="Times New Roman" w:cs="Times New Roman"/>
+          <w:lang w:val="en-US"/>
+        </w:rPr>
+      </w:pPr>
       <w:r>
         <w:rPr>
           <w:rFonts w:eastAsia="Times New Roman"/>
@@ -214,7 +280,7 @@
           <w:szCs w:val="30"/>
           <w:lang w:val="en-US"/>
         </w:rPr>
-        <w:t>77</w:t>
+        <w:t>Materials/Methods</w:t>
       </w:r>
       <w:r>
         <w:rPr>
@@ -224,116 +290,8 @@
           <w:szCs w:val="30"/>
           <w:lang w:val="en-US"/>
         </w:rPr>
-        <w:t>)</w:t>
-      </w:r>
-    </w:p>
-    <w:p>
-      <w:pPr>
-        <w:rPr>
-          <w:rStyle w:val="ui-provider"/>
-          <w:lang w:val="en-US"/>
-        </w:rPr>
-      </w:pPr>
-      <w:r>
-        <w:rPr>
-          <w:rStyle w:val="ui-provider"/>
-          <w:lang w:val="en-US"/>
-        </w:rPr>
-        <w:t>Although fully automated TPS has several advantages, such as the ability to treat more patients and optimize treatments, it has yet to be adopted by clinical centers because there is a wide variation of practices between centers. Additionally, the complexity of the compromises made by dosimetrists while optimizing manually with a TPS is too complex to be captured by a metric (or not computable in a reasonable time). Here, we propose a solution adaptable to each clinic's practices: an RL agent trained to mimic the optimization made by human dosimetrists on a cohort of previously treated patients. We hypothesized that by training one agent for each hospital, we could ensure that guidelines specific to each of them were followed.</w:t>
-      </w:r>
-    </w:p>
-    <w:p>
-      <w:pPr>
-        <w:rPr>
-          <w:rStyle w:val="ui-provider"/>
-          <w:lang w:val="en-US"/>
-        </w:rPr>
-      </w:pPr>
-    </w:p>
-    <w:p>
-      <w:pPr>
-        <w:jc w:val="center"/>
-        <w:rPr>
-          <w:rStyle w:val="ui-provider"/>
-          <w:lang w:val="en-US"/>
-        </w:rPr>
-      </w:pPr>
-      <w:r>
-        <w:rPr>
-          <w:rStyle w:val="ui-provider"/>
-          <w:lang w:val="en-US"/>
-        </w:rPr>
-        <w:t>-</w:t>
-      </w:r>
-      <w:r>
-        <w:rPr>
-          <w:rStyle w:val="ui-provider"/>
-          <w:lang w:val="en-US"/>
-        </w:rPr>
-        <w:t xml:space="preserve"> </w:t>
-      </w:r>
-      <w:r>
-        <w:rPr>
-          <w:rStyle w:val="ui-provider"/>
-          <w:lang w:val="en-US"/>
-        </w:rPr>
-        <w:t>or (slightly shorter</w:t>
-      </w:r>
-      <w:r>
-        <w:rPr>
-          <w:rStyle w:val="ui-provider"/>
-          <w:lang w:val="en-US"/>
-        </w:rPr>
-        <w:t>; in case table characters count</w:t>
-      </w:r>
-      <w:r>
-        <w:rPr>
-          <w:rStyle w:val="ui-provider"/>
-          <w:lang w:val="en-US"/>
-        </w:rPr>
-        <w:t>) -</w:t>
-      </w:r>
-    </w:p>
-    <w:p>
-      <w:pPr>
-        <w:rPr>
-          <w:rStyle w:val="ui-provider"/>
-          <w:lang w:val="en-US"/>
-        </w:rPr>
-      </w:pPr>
-    </w:p>
-    <w:p>
-      <w:pPr>
-        <w:rPr>
-          <w:rStyle w:val="ui-provider"/>
-          <w:lang w:val="en-US"/>
-        </w:rPr>
-      </w:pPr>
-      <w:r>
-        <w:rPr>
-          <w:rStyle w:val="ui-provider"/>
-          <w:lang w:val="en-US"/>
-        </w:rPr>
-        <w:t>Although fully automated TPS has several advantages, such as the ability to treat more patients and optimize treatments, clinics have not adopted it because there is a wide variation of practices between them. Additionally, dosimetrists make complex compromises while manually optimizing with a TPS, which is too complex to be captured by a metric, or not computable in a reasonable time. Here, we propose a solution adaptable to each clinic's practices: an RL agent trained to mimic human dosimetrists' optimization on a cohort of previously treated patients. We hypothesize that by training one agent for each clinic, we ensure that guidelines specific to each of them are followed.</w:t>
-      </w:r>
-    </w:p>
-    <w:p>
-      <w:pPr>
-        <w:rPr>
-          <w:rStyle w:val="ui-provider"/>
-          <w:lang w:val="en-US"/>
-        </w:rPr>
-      </w:pPr>
-    </w:p>
-    <w:p>
-      <w:pPr>
-        <w:spacing w:before="240" w:after="240" w:line="240" w:lineRule="auto"/>
-        <w:jc w:val="center"/>
-        <w:rPr>
-          <w:rFonts w:ascii="Times New Roman" w:eastAsia="Times New Roman" w:hAnsi="Times New Roman" w:cs="Times New Roman"/>
-          <w:lang w:val="en-US"/>
-        </w:rPr>
-      </w:pPr>
+        <w:t xml:space="preserve"> (</w:t>
+      </w:r>
       <w:r>
         <w:rPr>
           <w:rFonts w:eastAsia="Times New Roman"/>
@@ -342,7 +300,7 @@
           <w:szCs w:val="30"/>
           <w:lang w:val="en-US"/>
         </w:rPr>
-        <w:t>Materials/Methods</w:t>
+        <w:t>654</w:t>
       </w:r>
       <w:r>
         <w:rPr>
@@ -352,7 +310,7 @@
           <w:szCs w:val="30"/>
           <w:lang w:val="en-US"/>
         </w:rPr>
-        <w:t xml:space="preserve"> (783)</w:t>
+        <w:t>)</w:t>
       </w:r>
     </w:p>
     <w:p>
@@ -366,14 +324,49 @@
         <w:rPr>
           <w:lang w:val="en-US"/>
         </w:rPr>
-        <w:t xml:space="preserve">Reinforcement learning is adaptation through actions to situations where there are interactions with an environment. RL agents learn by experimenting, and during the training phase, they need only a reward after performing an action. RL agents thus have a reward-based learning behavior. In the case of dose optimization, adjusting the </w:t>
-      </w:r>
-      <w:r>
-        <w:rPr>
-          <w:lang w:val="en-US"/>
-        </w:rPr>
-        <w:lastRenderedPageBreak/>
-        <w:t>weights of the constraints are the actions. The key is to find a way of rewarding the</w:t>
+        <w:t xml:space="preserve">RL agents adapt </w:t>
+      </w:r>
+      <w:r>
+        <w:rPr>
+          <w:lang w:val="en-US"/>
+        </w:rPr>
+        <w:t>actions to situations where there are interactions with an environment.</w:t>
+      </w:r>
+      <w:r>
+        <w:rPr>
+          <w:lang w:val="en-US"/>
+        </w:rPr>
+        <w:t xml:space="preserve"> RL only </w:t>
+      </w:r>
+      <w:r>
+        <w:rPr>
+          <w:lang w:val="en-US"/>
+        </w:rPr>
+        <w:t>need</w:t>
+      </w:r>
+      <w:r>
+        <w:rPr>
+          <w:lang w:val="en-US"/>
+        </w:rPr>
+        <w:t>s</w:t>
+      </w:r>
+      <w:r>
+        <w:rPr>
+          <w:lang w:val="en-US"/>
+        </w:rPr>
+        <w:t xml:space="preserve"> a reward after performing an action</w:t>
+      </w:r>
+      <w:r>
+        <w:rPr>
+          <w:lang w:val="en-US"/>
+        </w:rPr>
+        <w:t xml:space="preserve">. </w:t>
+      </w:r>
+      <w:r>
+        <w:rPr>
+          <w:lang w:val="en-US"/>
+        </w:rPr>
+        <w:t>In the case of dose optimization, adjusting the weights of the constraints are the actions. The key is to find a way of rewarding the</w:t>
       </w:r>
       <w:r>
         <w:rPr>
@@ -470,7 +463,15 @@
           <w:rStyle w:val="ui-provider"/>
           <w:lang w:val="en-US"/>
         </w:rPr>
-        <w:t>We successfully trained agents to mimic the dose type of several clinics, and trained one general agent to mimic all five guidelines simultaneously. We generated a cohort of 100 patients to train them and manually optimized the dose according to five guidelines. We then generated 50 other patients for testing purposes. The table shows the average difference between clinical doses and ones optimized by our RL agents. Agents specializing in one type of guideline managed to mimic it, but performed poorly on others.</w:t>
+        <w:t xml:space="preserve">We successfully trained agents to mimic the dose type of several clinics, and trained one general agent to mimic all five guidelines simultaneously. We generated a cohort of 100 patients to train them and manually optimized the dose according to five </w:t>
+      </w:r>
+      <w:r>
+        <w:rPr>
+          <w:rStyle w:val="ui-provider"/>
+          <w:lang w:val="en-US"/>
+        </w:rPr>
+        <w:lastRenderedPageBreak/>
+        <w:t>guidelines. We then generated 50 other patients for testing purposes. The table shows the average difference between clinical doses and ones optimized by our RL agents. Agents specializing in one type of guideline managed to mimic it, but performed poorly on others.</w:t>
       </w:r>
       <w:r>
         <w:rPr>

</xml_diff>

<commit_message>
updated results + fixed titles for submission
</commit_message>
<xml_diff>
--- a/draft.docx
+++ b/draft.docx
@@ -251,6 +251,12 @@
         </w:rPr>
         <w:t>Results</w:t>
       </w:r>
+      <w:r>
+        <w:rPr>
+          <w:lang w:val="en-US"/>
+        </w:rPr>
+        <w:t>:</w:t>
+      </w:r>
     </w:p>
     <w:p>
       <w:pPr>
@@ -314,7 +320,35 @@
           <w:lang w:val="en-US"/>
         </w:rPr>
         <w:lastRenderedPageBreak/>
-        <w:t>mimic it, but performed poorly on others.</w:t>
+        <w:t>mimic it</w:t>
+      </w:r>
+      <w:r>
+        <w:rPr>
+          <w:rStyle w:val="ui-provider"/>
+          <w:lang w:val="en-US"/>
+        </w:rPr>
+        <w:t xml:space="preserve"> (distance &lt;2)</w:t>
+      </w:r>
+      <w:r>
+        <w:rPr>
+          <w:rStyle w:val="ui-provider"/>
+          <w:lang w:val="en-US"/>
+        </w:rPr>
+        <w:t>, but performed poorly on others</w:t>
+      </w:r>
+      <w:r>
+        <w:rPr>
+          <w:rStyle w:val="ui-provider"/>
+          <w:lang w:val="en-US"/>
+        </w:rPr>
+        <w:t xml:space="preserve"> (distance &gt;2)</w:t>
+      </w:r>
+      <w:r>
+        <w:rPr>
+          <w:rStyle w:val="ui-provider"/>
+          <w:lang w:val="en-US"/>
+        </w:rPr>
+        <w:t>.</w:t>
       </w:r>
       <w:r>
         <w:rPr>
@@ -350,7 +384,13 @@
         <w:rPr>
           <w:lang w:val="en-US"/>
         </w:rPr>
-        <w:t>Conclusions</w:t>
+        <w:t>Conclusion</w:t>
+      </w:r>
+      <w:r>
+        <w:rPr>
+          <w:lang w:val="en-US"/>
+        </w:rPr>
+        <w:t>:</w:t>
       </w:r>
     </w:p>
     <w:p>
@@ -621,7 +661,25 @@
                 <w:bCs/>
                 <w:lang w:val="en-US"/>
               </w:rPr>
-              <w:t>3.2</w:t>
+              <w:t>1</w:t>
+            </w:r>
+            <w:r>
+              <w:rPr>
+                <w:rFonts w:ascii="Times New Roman" w:eastAsia="Times New Roman" w:hAnsi="Times New Roman" w:cs="Times New Roman"/>
+                <w:b/>
+                <w:bCs/>
+                <w:lang w:val="en-US"/>
+              </w:rPr>
+              <w:t>.</w:t>
+            </w:r>
+            <w:r>
+              <w:rPr>
+                <w:rFonts w:ascii="Times New Roman" w:eastAsia="Times New Roman" w:hAnsi="Times New Roman" w:cs="Times New Roman"/>
+                <w:b/>
+                <w:bCs/>
+                <w:lang w:val="en-US"/>
+              </w:rPr>
+              <w:t>6</w:t>
             </w:r>
           </w:p>
         </w:tc>
@@ -651,7 +709,21 @@
                 <w:rFonts w:ascii="Times New Roman" w:eastAsia="Times New Roman" w:hAnsi="Times New Roman" w:cs="Times New Roman"/>
                 <w:lang w:val="en-US"/>
               </w:rPr>
-              <w:t>3.5</w:t>
+              <w:t>2</w:t>
+            </w:r>
+            <w:r>
+              <w:rPr>
+                <w:rFonts w:ascii="Times New Roman" w:eastAsia="Times New Roman" w:hAnsi="Times New Roman" w:cs="Times New Roman"/>
+                <w:lang w:val="en-US"/>
+              </w:rPr>
+              <w:t>.</w:t>
+            </w:r>
+            <w:r>
+              <w:rPr>
+                <w:rFonts w:ascii="Times New Roman" w:eastAsia="Times New Roman" w:hAnsi="Times New Roman" w:cs="Times New Roman"/>
+                <w:lang w:val="en-US"/>
+              </w:rPr>
+              <w:t>2</w:t>
             </w:r>
           </w:p>
         </w:tc>
@@ -688,7 +760,7 @@
                 <w:rFonts w:ascii="Times New Roman" w:eastAsia="Times New Roman" w:hAnsi="Times New Roman" w:cs="Times New Roman"/>
                 <w:lang w:val="en-US"/>
               </w:rPr>
-              <w:t>.5</w:t>
+              <w:t>.1</w:t>
             </w:r>
           </w:p>
         </w:tc>
@@ -755,7 +827,14 @@
                 <w:rFonts w:ascii="Times New Roman" w:eastAsia="Times New Roman" w:hAnsi="Times New Roman" w:cs="Times New Roman"/>
                 <w:lang w:val="en-US"/>
               </w:rPr>
-              <w:t>4.2</w:t>
+              <w:t>2</w:t>
+            </w:r>
+            <w:r>
+              <w:rPr>
+                <w:rFonts w:ascii="Times New Roman" w:eastAsia="Times New Roman" w:hAnsi="Times New Roman" w:cs="Times New Roman"/>
+                <w:lang w:val="en-US"/>
+              </w:rPr>
+              <w:t>.3</w:t>
             </w:r>
           </w:p>
         </w:tc>
@@ -789,7 +868,25 @@
                 <w:bCs/>
                 <w:lang w:val="en-US"/>
               </w:rPr>
-              <w:t>2.5</w:t>
+              <w:t>1</w:t>
+            </w:r>
+            <w:r>
+              <w:rPr>
+                <w:rFonts w:ascii="Times New Roman" w:eastAsia="Times New Roman" w:hAnsi="Times New Roman" w:cs="Times New Roman"/>
+                <w:b/>
+                <w:bCs/>
+                <w:lang w:val="en-US"/>
+              </w:rPr>
+              <w:t>.</w:t>
+            </w:r>
+            <w:r>
+              <w:rPr>
+                <w:rFonts w:ascii="Times New Roman" w:eastAsia="Times New Roman" w:hAnsi="Times New Roman" w:cs="Times New Roman"/>
+                <w:b/>
+                <w:bCs/>
+                <w:lang w:val="en-US"/>
+              </w:rPr>
+              <w:t>3</w:t>
             </w:r>
           </w:p>
         </w:tc>
@@ -819,7 +916,14 @@
                 <w:rFonts w:ascii="Times New Roman" w:eastAsia="Times New Roman" w:hAnsi="Times New Roman" w:cs="Times New Roman"/>
                 <w:lang w:val="en-US"/>
               </w:rPr>
-              <w:t>6.1</w:t>
+              <w:t>2</w:t>
+            </w:r>
+            <w:r>
+              <w:rPr>
+                <w:rFonts w:ascii="Times New Roman" w:eastAsia="Times New Roman" w:hAnsi="Times New Roman" w:cs="Times New Roman"/>
+                <w:lang w:val="en-US"/>
+              </w:rPr>
+              <w:t>.3</w:t>
             </w:r>
           </w:p>
         </w:tc>
@@ -886,14 +990,14 @@
                 <w:rFonts w:ascii="Times New Roman" w:eastAsia="Times New Roman" w:hAnsi="Times New Roman" w:cs="Times New Roman"/>
                 <w:lang w:val="en-US"/>
               </w:rPr>
-              <w:t>4.</w:t>
+              <w:t>2</w:t>
             </w:r>
             <w:r>
               <w:rPr>
                 <w:rFonts w:ascii="Times New Roman" w:eastAsia="Times New Roman" w:hAnsi="Times New Roman" w:cs="Times New Roman"/>
                 <w:lang w:val="en-US"/>
               </w:rPr>
-              <w:t>2</w:t>
+              <w:t>.7</w:t>
             </w:r>
           </w:p>
         </w:tc>
@@ -923,14 +1027,14 @@
                 <w:rFonts w:ascii="Times New Roman" w:eastAsia="Times New Roman" w:hAnsi="Times New Roman" w:cs="Times New Roman"/>
                 <w:lang w:val="en-US"/>
               </w:rPr>
-              <w:t>5.</w:t>
+              <w:t>2</w:t>
             </w:r>
             <w:r>
               <w:rPr>
                 <w:rFonts w:ascii="Times New Roman" w:eastAsia="Times New Roman" w:hAnsi="Times New Roman" w:cs="Times New Roman"/>
                 <w:lang w:val="en-US"/>
               </w:rPr>
-              <w:t>6</w:t>
+              <w:t>.5</w:t>
             </w:r>
           </w:p>
         </w:tc>
@@ -962,7 +1066,7 @@
                 <w:bCs/>
                 <w:lang w:val="en-US"/>
               </w:rPr>
-              <w:t>2.</w:t>
+              <w:t>1</w:t>
             </w:r>
             <w:r>
               <w:rPr>
@@ -971,217 +1075,21 @@
                 <w:bCs/>
                 <w:lang w:val="en-US"/>
               </w:rPr>
-              <w:t>1</w:t>
+              <w:t>.</w:t>
+            </w:r>
+            <w:r>
+              <w:rPr>
+                <w:rFonts w:ascii="Times New Roman" w:eastAsia="Times New Roman" w:hAnsi="Times New Roman" w:cs="Times New Roman"/>
+                <w:b/>
+                <w:bCs/>
+                <w:lang w:val="en-US"/>
+              </w:rPr>
+              <w:t>6</w:t>
             </w:r>
           </w:p>
         </w:tc>
       </w:tr>
     </w:tbl>
-    <w:p>
-      <w:pPr>
-        <w:rPr>
-          <w:lang w:val="en-US"/>
-        </w:rPr>
-      </w:pPr>
-    </w:p>
-    <w:p>
-      <w:pPr>
-        <w:shd w:val="clear" w:color="auto" w:fill="1E1E1E"/>
-        <w:spacing w:line="285" w:lineRule="atLeast"/>
-        <w:jc w:val="left"/>
-        <w:rPr>
-          <w:rFonts w:ascii="Consolas" w:eastAsia="Times New Roman" w:hAnsi="Consolas" w:cs="Times New Roman"/>
-          <w:color w:val="D4D4D4"/>
-          <w:sz w:val="21"/>
-          <w:szCs w:val="21"/>
-          <w:lang w:val="en-US"/>
-        </w:rPr>
-      </w:pPr>
-      <w:r>
-        <w:rPr>
-          <w:rFonts w:ascii="Consolas" w:eastAsia="Times New Roman" w:hAnsi="Consolas" w:cs="Times New Roman"/>
-          <w:color w:val="D4D4D4"/>
-          <w:sz w:val="21"/>
-          <w:szCs w:val="21"/>
-          <w:lang w:val="en-US"/>
-        </w:rPr>
-        <w:t>Table of average DVHs distances on test cases:</w:t>
-      </w:r>
-    </w:p>
-    <w:p>
-      <w:pPr>
-        <w:shd w:val="clear" w:color="auto" w:fill="1E1E1E"/>
-        <w:spacing w:line="285" w:lineRule="atLeast"/>
-        <w:jc w:val="left"/>
-        <w:rPr>
-          <w:rFonts w:ascii="Consolas" w:eastAsia="Times New Roman" w:hAnsi="Consolas" w:cs="Times New Roman"/>
-          <w:color w:val="D4D4D4"/>
-          <w:sz w:val="21"/>
-          <w:szCs w:val="21"/>
-          <w:lang w:val="en-US"/>
-        </w:rPr>
-      </w:pPr>
-      <w:r>
-        <w:rPr>
-          <w:rFonts w:ascii="Consolas" w:eastAsia="Times New Roman" w:hAnsi="Consolas" w:cs="Times New Roman"/>
-          <w:b/>
-          <w:bCs/>
-          <w:color w:val="569CD6"/>
-          <w:sz w:val="21"/>
-          <w:szCs w:val="21"/>
-          <w:lang w:val="en-US"/>
-        </w:rPr>
-        <w:t>=============================================</w:t>
-      </w:r>
-    </w:p>
-    <w:p>
-      <w:pPr>
-        <w:shd w:val="clear" w:color="auto" w:fill="1E1E1E"/>
-        <w:spacing w:line="285" w:lineRule="atLeast"/>
-        <w:jc w:val="left"/>
-        <w:rPr>
-          <w:rFonts w:ascii="Consolas" w:eastAsia="Times New Roman" w:hAnsi="Consolas" w:cs="Times New Roman"/>
-          <w:color w:val="D4D4D4"/>
-          <w:sz w:val="21"/>
-          <w:szCs w:val="21"/>
-          <w:lang w:val="en-US"/>
-        </w:rPr>
-      </w:pPr>
-    </w:p>
-    <w:p>
-      <w:pPr>
-        <w:shd w:val="clear" w:color="auto" w:fill="1E1E1E"/>
-        <w:spacing w:line="285" w:lineRule="atLeast"/>
-        <w:jc w:val="left"/>
-        <w:rPr>
-          <w:rFonts w:ascii="Consolas" w:eastAsia="Times New Roman" w:hAnsi="Consolas" w:cs="Times New Roman"/>
-          <w:color w:val="D4D4D4"/>
-          <w:sz w:val="21"/>
-          <w:szCs w:val="21"/>
-          <w:lang w:val="en-US"/>
-        </w:rPr>
-      </w:pPr>
-      <w:r>
-        <w:rPr>
-          <w:rFonts w:ascii="Consolas" w:eastAsia="Times New Roman" w:hAnsi="Consolas" w:cs="Times New Roman"/>
-          <w:color w:val="D4D4D4"/>
-          <w:sz w:val="21"/>
-          <w:szCs w:val="21"/>
-          <w:lang w:val="en-US"/>
-        </w:rPr>
-        <w:t>               | To Clinic A | To Clinic D | To Clinic E</w:t>
-      </w:r>
-    </w:p>
-    <w:p>
-      <w:pPr>
-        <w:shd w:val="clear" w:color="auto" w:fill="1E1E1E"/>
-        <w:spacing w:line="285" w:lineRule="atLeast"/>
-        <w:jc w:val="left"/>
-        <w:rPr>
-          <w:rFonts w:ascii="Consolas" w:eastAsia="Times New Roman" w:hAnsi="Consolas" w:cs="Times New Roman"/>
-          <w:color w:val="D4D4D4"/>
-          <w:sz w:val="21"/>
-          <w:szCs w:val="21"/>
-          <w:lang w:val="en-US"/>
-        </w:rPr>
-      </w:pPr>
-      <w:r>
-        <w:rPr>
-          <w:rFonts w:ascii="Consolas" w:eastAsia="Times New Roman" w:hAnsi="Consolas" w:cs="Times New Roman"/>
-          <w:color w:val="D4D4D4"/>
-          <w:sz w:val="21"/>
-          <w:szCs w:val="21"/>
-          <w:lang w:val="en-US"/>
-        </w:rPr>
-        <w:t>---------------|-------------|-------------|-------------</w:t>
-      </w:r>
-    </w:p>
-    <w:p>
-      <w:pPr>
-        <w:shd w:val="clear" w:color="auto" w:fill="1E1E1E"/>
-        <w:spacing w:line="285" w:lineRule="atLeast"/>
-        <w:jc w:val="left"/>
-        <w:rPr>
-          <w:rFonts w:ascii="Consolas" w:eastAsia="Times New Roman" w:hAnsi="Consolas" w:cs="Times New Roman"/>
-          <w:color w:val="D4D4D4"/>
-          <w:sz w:val="21"/>
-          <w:szCs w:val="21"/>
-          <w:lang w:val="en-US"/>
-        </w:rPr>
-      </w:pPr>
-      <w:r>
-        <w:rPr>
-          <w:rFonts w:ascii="Consolas" w:eastAsia="Times New Roman" w:hAnsi="Consolas" w:cs="Times New Roman"/>
-          <w:color w:val="D4D4D4"/>
-          <w:sz w:val="21"/>
-          <w:szCs w:val="21"/>
-          <w:lang w:val="en-US"/>
-        </w:rPr>
-        <w:t>RL on clinic A | 3.2         | 3.5         | 5.5</w:t>
-      </w:r>
-    </w:p>
-    <w:p>
-      <w:pPr>
-        <w:shd w:val="clear" w:color="auto" w:fill="1E1E1E"/>
-        <w:spacing w:line="285" w:lineRule="atLeast"/>
-        <w:jc w:val="left"/>
-        <w:rPr>
-          <w:rFonts w:ascii="Consolas" w:eastAsia="Times New Roman" w:hAnsi="Consolas" w:cs="Times New Roman"/>
-          <w:color w:val="D4D4D4"/>
-          <w:sz w:val="21"/>
-          <w:szCs w:val="21"/>
-          <w:lang w:val="en-US"/>
-        </w:rPr>
-      </w:pPr>
-      <w:r>
-        <w:rPr>
-          <w:rFonts w:ascii="Consolas" w:eastAsia="Times New Roman" w:hAnsi="Consolas" w:cs="Times New Roman"/>
-          <w:color w:val="D4D4D4"/>
-          <w:sz w:val="21"/>
-          <w:szCs w:val="21"/>
-          <w:lang w:val="en-US"/>
-        </w:rPr>
-        <w:t>RL on clinic D | 4.2         | 2.5         | 5.8</w:t>
-      </w:r>
-    </w:p>
-    <w:p>
-      <w:pPr>
-        <w:shd w:val="clear" w:color="auto" w:fill="1E1E1E"/>
-        <w:spacing w:line="285" w:lineRule="atLeast"/>
-        <w:jc w:val="left"/>
-        <w:rPr>
-          <w:rFonts w:ascii="Consolas" w:eastAsia="Times New Roman" w:hAnsi="Consolas" w:cs="Times New Roman"/>
-          <w:color w:val="D4D4D4"/>
-          <w:sz w:val="21"/>
-          <w:szCs w:val="21"/>
-          <w:lang w:val="en-US"/>
-        </w:rPr>
-      </w:pPr>
-      <w:r>
-        <w:rPr>
-          <w:rFonts w:ascii="Consolas" w:eastAsia="Times New Roman" w:hAnsi="Consolas" w:cs="Times New Roman"/>
-          <w:color w:val="D4D4D4"/>
-          <w:sz w:val="21"/>
-          <w:szCs w:val="21"/>
-          <w:lang w:val="en-US"/>
-        </w:rPr>
-        <w:t>RL on clinic E | 4.2         | 5.6         | 2.1</w:t>
-      </w:r>
-    </w:p>
-    <w:p>
-      <w:pPr>
-        <w:shd w:val="clear" w:color="auto" w:fill="1E1E1E"/>
-        <w:spacing w:line="285" w:lineRule="atLeast"/>
-        <w:jc w:val="left"/>
-        <w:rPr>
-          <w:rFonts w:ascii="Consolas" w:eastAsia="Times New Roman" w:hAnsi="Consolas" w:cs="Times New Roman"/>
-          <w:color w:val="D4D4D4"/>
-          <w:sz w:val="21"/>
-          <w:szCs w:val="21"/>
-          <w:lang w:val="en-US"/>
-        </w:rPr>
-      </w:pPr>
-    </w:p>
     <w:p>
       <w:pPr>
         <w:rPr>

</xml_diff>